<commit_message>
Finalized Usability Test Assignment
</commit_message>
<xml_diff>
--- a/Documents/Assignment2_UsabilityTests.docx
+++ b/Documents/Assignment2_UsabilityTests.docx
@@ -2162,7 +2162,7 @@
                 <w:szCs w:val="28"/>
                 <w:lang w:val="en-US"/>
               </w:rPr>
-              <w:t>P</w:t>
+              <w:t>N</w:t>
             </w:r>
             <w:r>
               <w:rPr>
@@ -2201,16 +2201,25 @@
                 <w:szCs w:val="24"/>
                 <w:lang w:val="en-US"/>
               </w:rPr>
-              <w:t xml:space="preserve">“Good Visible </w:t>
-            </w:r>
-            <w:r>
-              <w:rPr>
-                <w:rFonts w:asciiTheme="minorHAnsi" w:hAnsiTheme="minorHAnsi" w:cstheme="minorHAnsi"/>
-                <w:sz w:val="24"/>
-                <w:szCs w:val="24"/>
-                <w:lang w:val="en-US"/>
-              </w:rPr>
-              <w:t>List of Features</w:t>
+              <w:t>“</w:t>
+            </w:r>
+            <w:r>
+              <w:rPr>
+                <w:rFonts w:asciiTheme="minorHAnsi" w:hAnsiTheme="minorHAnsi" w:cstheme="minorHAnsi"/>
+                <w:sz w:val="24"/>
+                <w:szCs w:val="24"/>
+                <w:lang w:val="en-US"/>
+              </w:rPr>
+              <w:t xml:space="preserve">Long confusing list of features and </w:t>
+            </w:r>
+            <w:r>
+              <w:rPr>
+                <w:rFonts w:asciiTheme="minorHAnsi" w:hAnsiTheme="minorHAnsi" w:cstheme="minorHAnsi"/>
+                <w:sz w:val="24"/>
+                <w:szCs w:val="24"/>
+                <w:lang w:val="en-US"/>
+              </w:rPr>
+              <w:t>information</w:t>
             </w:r>
             <w:r>
               <w:rPr>
@@ -8293,25 +8302,1162 @@
     </w:p>
     <w:p>
       <w:pPr>
+        <w:spacing w:after="0" w:line="240" w:lineRule="auto"/>
+        <w:jc w:val="left"/>
+        <w:rPr>
+          <w:rFonts w:asciiTheme="minorHAnsi" w:hAnsiTheme="minorHAnsi" w:cstheme="minorHAnsi"/>
+          <w:lang w:val="en-US"/>
+        </w:rPr>
+      </w:pPr>
+      <w:r>
+        <w:rPr>
+          <w:rFonts w:asciiTheme="minorHAnsi" w:hAnsiTheme="minorHAnsi" w:cstheme="minorHAnsi"/>
+          <w:lang w:val="en-US"/>
+        </w:rPr>
+        <w:br w:type="page"/>
+      </w:r>
+    </w:p>
+    <w:p>
+      <w:pPr>
+        <w:rPr>
+          <w:rFonts w:asciiTheme="minorHAnsi" w:hAnsiTheme="minorHAnsi" w:cstheme="minorHAnsi"/>
+          <w:lang w:val="en-US"/>
+        </w:rPr>
+      </w:pPr>
+    </w:p>
+    <w:p>
+      <w:pPr>
         <w:tabs>
           <w:tab w:val="left" w:pos="3969"/>
         </w:tabs>
         <w:jc w:val="left"/>
         <w:rPr>
           <w:rFonts w:asciiTheme="minorHAnsi" w:hAnsiTheme="minorHAnsi" w:cstheme="minorHAnsi"/>
-          <w:sz w:val="24"/>
-          <w:szCs w:val="24"/>
+          <w:b/>
+          <w:bCs/>
+          <w:sz w:val="32"/>
+          <w:szCs w:val="32"/>
+          <w:lang w:val="en-US"/>
+        </w:rPr>
+      </w:pPr>
+      <w:r>
+        <w:rPr>
+          <w:rFonts w:asciiTheme="minorHAnsi" w:hAnsiTheme="minorHAnsi" w:cstheme="minorHAnsi"/>
+          <w:b/>
+          <w:bCs/>
+          <w:sz w:val="32"/>
+          <w:szCs w:val="32"/>
+          <w:lang w:val="en-US"/>
+        </w:rPr>
+        <w:t>Conclusion / Summary:</w:t>
+      </w:r>
+    </w:p>
+    <w:p>
+      <w:pPr>
+        <w:spacing w:before="240" w:after="0" w:line="276" w:lineRule="auto"/>
+        <w:rPr>
+          <w:rFonts w:asciiTheme="minorHAnsi" w:hAnsiTheme="minorHAnsi" w:cstheme="minorHAnsi"/>
+          <w:sz w:val="24"/>
+          <w:szCs w:val="24"/>
+          <w:lang w:val="en-US"/>
+        </w:rPr>
+      </w:pPr>
+      <w:r>
+        <w:rPr>
+          <w:rFonts w:asciiTheme="minorHAnsi" w:hAnsiTheme="minorHAnsi" w:cstheme="minorHAnsi"/>
+          <w:sz w:val="24"/>
+          <w:szCs w:val="24"/>
+          <w:lang w:val="en-US"/>
+        </w:rPr>
+        <w:t xml:space="preserve">Despite all the websites are relatively easy to use and </w:t>
+      </w:r>
+      <w:r>
+        <w:rPr>
+          <w:rFonts w:asciiTheme="minorHAnsi" w:hAnsiTheme="minorHAnsi" w:cstheme="minorHAnsi"/>
+          <w:sz w:val="24"/>
+          <w:szCs w:val="24"/>
+          <w:lang w:val="en-US"/>
+        </w:rPr>
+        <w:t xml:space="preserve">are </w:t>
+      </w:r>
+      <w:r>
+        <w:rPr>
+          <w:rFonts w:asciiTheme="minorHAnsi" w:hAnsiTheme="minorHAnsi" w:cstheme="minorHAnsi"/>
+          <w:sz w:val="24"/>
+          <w:szCs w:val="24"/>
+          <w:lang w:val="en-US"/>
+        </w:rPr>
+        <w:t>relatively similar in terms of operation, they nevertheless differ considerably in layout and structure</w:t>
+      </w:r>
+      <w:r>
+        <w:rPr>
+          <w:rFonts w:asciiTheme="minorHAnsi" w:hAnsiTheme="minorHAnsi" w:cstheme="minorHAnsi"/>
+          <w:sz w:val="24"/>
+          <w:szCs w:val="24"/>
+          <w:lang w:val="en-US"/>
+        </w:rPr>
+        <w:t>. Regardless of experience. R</w:t>
+      </w:r>
+      <w:r>
+        <w:rPr>
+          <w:rFonts w:asciiTheme="minorHAnsi" w:hAnsiTheme="minorHAnsi" w:cstheme="minorHAnsi"/>
+          <w:sz w:val="24"/>
+          <w:szCs w:val="24"/>
+          <w:lang w:val="en-US"/>
+        </w:rPr>
+        <w:t>egardless of the user's experience</w:t>
+      </w:r>
+      <w:r>
+        <w:rPr>
+          <w:rFonts w:asciiTheme="minorHAnsi" w:hAnsiTheme="minorHAnsi" w:cstheme="minorHAnsi"/>
+          <w:sz w:val="24"/>
+          <w:szCs w:val="24"/>
+          <w:lang w:val="en-US"/>
+        </w:rPr>
+        <w:t xml:space="preserve"> of using similar sites</w:t>
+      </w:r>
+      <w:r>
+        <w:rPr>
+          <w:rFonts w:asciiTheme="minorHAnsi" w:hAnsiTheme="minorHAnsi" w:cstheme="minorHAnsi"/>
+          <w:sz w:val="24"/>
+          <w:szCs w:val="24"/>
+          <w:lang w:val="en-US"/>
+        </w:rPr>
+        <w:t>, the test showed that certain pages are easier to understand than others in terms of intuitive operation</w:t>
+      </w:r>
+      <w:r>
+        <w:rPr>
+          <w:rFonts w:asciiTheme="minorHAnsi" w:hAnsiTheme="minorHAnsi" w:cstheme="minorHAnsi"/>
+          <w:sz w:val="24"/>
+          <w:szCs w:val="24"/>
+          <w:lang w:val="en-US"/>
+        </w:rPr>
+        <w:t xml:space="preserve">. Therefore, </w:t>
+      </w:r>
+      <w:r>
+        <w:rPr>
+          <w:rFonts w:asciiTheme="minorHAnsi" w:hAnsiTheme="minorHAnsi" w:cstheme="minorHAnsi"/>
+          <w:sz w:val="24"/>
+          <w:szCs w:val="24"/>
+          <w:lang w:val="en-US"/>
+        </w:rPr>
+        <w:t xml:space="preserve">some </w:t>
+      </w:r>
+      <w:r>
+        <w:rPr>
+          <w:rFonts w:asciiTheme="minorHAnsi" w:hAnsiTheme="minorHAnsi" w:cstheme="minorHAnsi"/>
+          <w:sz w:val="24"/>
+          <w:szCs w:val="24"/>
+          <w:lang w:val="en-US"/>
+        </w:rPr>
+        <w:t xml:space="preserve">major </w:t>
+      </w:r>
+      <w:r>
+        <w:rPr>
+          <w:rFonts w:asciiTheme="minorHAnsi" w:hAnsiTheme="minorHAnsi" w:cstheme="minorHAnsi"/>
+          <w:sz w:val="24"/>
+          <w:szCs w:val="24"/>
+          <w:lang w:val="en-US"/>
+        </w:rPr>
+        <w:t xml:space="preserve">conclusions can be drawn from the comments </w:t>
+      </w:r>
+      <w:r>
+        <w:rPr>
+          <w:rFonts w:asciiTheme="minorHAnsi" w:hAnsiTheme="minorHAnsi" w:cstheme="minorHAnsi"/>
+          <w:sz w:val="24"/>
+          <w:szCs w:val="24"/>
+          <w:lang w:val="en-US"/>
+        </w:rPr>
+        <w:t xml:space="preserve">of the testers </w:t>
+      </w:r>
+      <w:r>
+        <w:rPr>
+          <w:rFonts w:asciiTheme="minorHAnsi" w:hAnsiTheme="minorHAnsi" w:cstheme="minorHAnsi"/>
+          <w:sz w:val="24"/>
+          <w:szCs w:val="24"/>
+          <w:lang w:val="en-US"/>
+        </w:rPr>
+        <w:t>and observations made</w:t>
+      </w:r>
+      <w:r>
+        <w:rPr>
+          <w:rFonts w:asciiTheme="minorHAnsi" w:hAnsiTheme="minorHAnsi" w:cstheme="minorHAnsi"/>
+          <w:sz w:val="24"/>
+          <w:szCs w:val="24"/>
+          <w:lang w:val="en-US"/>
+        </w:rPr>
+        <w:t xml:space="preserve"> by the supervisor:</w:t>
+      </w:r>
+    </w:p>
+    <w:p>
+      <w:pPr>
+        <w:pStyle w:val="ListParagraph"/>
+        <w:numPr>
+          <w:ilvl w:val="0"/>
+          <w:numId w:val="15"/>
+        </w:numPr>
+        <w:spacing w:before="240" w:after="0" w:line="276" w:lineRule="auto"/>
+        <w:rPr>
+          <w:rFonts w:asciiTheme="minorHAnsi" w:hAnsiTheme="minorHAnsi" w:cstheme="minorHAnsi"/>
+          <w:sz w:val="24"/>
+          <w:szCs w:val="24"/>
+          <w:lang w:val="en-US"/>
+        </w:rPr>
+      </w:pPr>
+      <w:r>
+        <w:rPr>
+          <w:rFonts w:asciiTheme="minorHAnsi" w:hAnsiTheme="minorHAnsi" w:cstheme="minorHAnsi"/>
+          <w:sz w:val="24"/>
+          <w:szCs w:val="24"/>
+          <w:lang w:val="en-US"/>
+        </w:rPr>
+        <w:t xml:space="preserve">Long wall of texts and text sections arranged in a jumble often quickly draw the attention, </w:t>
+      </w:r>
+      <w:r>
+        <w:rPr>
+          <w:rFonts w:asciiTheme="minorHAnsi" w:hAnsiTheme="minorHAnsi" w:cstheme="minorHAnsi"/>
+          <w:sz w:val="24"/>
+          <w:szCs w:val="24"/>
+          <w:lang w:val="en-US"/>
+        </w:rPr>
+        <w:t>not in a good sense but rather contribute to confusion</w:t>
+      </w:r>
+      <w:r>
+        <w:rPr>
+          <w:rFonts w:asciiTheme="minorHAnsi" w:hAnsiTheme="minorHAnsi" w:cstheme="minorHAnsi"/>
+          <w:sz w:val="24"/>
+          <w:szCs w:val="24"/>
+          <w:lang w:val="en-US"/>
+        </w:rPr>
+        <w:t xml:space="preserve"> of the tester</w:t>
+      </w:r>
+      <w:r>
+        <w:rPr>
+          <w:rFonts w:asciiTheme="minorHAnsi" w:hAnsiTheme="minorHAnsi" w:cstheme="minorHAnsi"/>
+          <w:sz w:val="24"/>
+          <w:szCs w:val="24"/>
+          <w:lang w:val="en-US"/>
+        </w:rPr>
+        <w:t xml:space="preserve"> and require some time to classify and understand them</w:t>
+      </w:r>
+    </w:p>
+    <w:p>
+      <w:pPr>
+        <w:pStyle w:val="ListParagraph"/>
+        <w:numPr>
+          <w:ilvl w:val="0"/>
+          <w:numId w:val="15"/>
+        </w:numPr>
+        <w:spacing w:before="240" w:after="0" w:line="276" w:lineRule="auto"/>
+        <w:rPr>
+          <w:rFonts w:asciiTheme="minorHAnsi" w:hAnsiTheme="minorHAnsi" w:cstheme="minorHAnsi"/>
+          <w:sz w:val="24"/>
+          <w:szCs w:val="24"/>
+          <w:lang w:val="en-US"/>
+        </w:rPr>
+      </w:pPr>
+      <w:r>
+        <w:rPr>
+          <w:rFonts w:asciiTheme="minorHAnsi" w:hAnsiTheme="minorHAnsi" w:cstheme="minorHAnsi"/>
+          <w:sz w:val="24"/>
+          <w:szCs w:val="24"/>
+          <w:lang w:val="en-US"/>
+        </w:rPr>
+        <w:t xml:space="preserve">Big bright pictures as well as visually obvious separated elements (e.g., the search bar or the booking buttons) also rapidly draw the attention but </w:t>
+      </w:r>
+      <w:r>
+        <w:rPr>
+          <w:rFonts w:asciiTheme="minorHAnsi" w:hAnsiTheme="minorHAnsi" w:cstheme="minorHAnsi"/>
+          <w:sz w:val="24"/>
+          <w:szCs w:val="24"/>
+          <w:lang w:val="en-US"/>
+        </w:rPr>
+        <w:t xml:space="preserve">are immediately understood by </w:t>
+      </w:r>
+      <w:r>
+        <w:rPr>
+          <w:rFonts w:asciiTheme="minorHAnsi" w:hAnsiTheme="minorHAnsi" w:cstheme="minorHAnsi"/>
+          <w:sz w:val="24"/>
+          <w:szCs w:val="24"/>
+          <w:lang w:val="en-US"/>
+        </w:rPr>
+        <w:t>users</w:t>
+      </w:r>
+    </w:p>
+    <w:p>
+      <w:pPr>
+        <w:pStyle w:val="ListParagraph"/>
+        <w:numPr>
+          <w:ilvl w:val="0"/>
+          <w:numId w:val="15"/>
+        </w:numPr>
+        <w:spacing w:before="240" w:after="0" w:line="276" w:lineRule="auto"/>
+        <w:rPr>
+          <w:rFonts w:asciiTheme="minorHAnsi" w:hAnsiTheme="minorHAnsi" w:cstheme="minorHAnsi"/>
+          <w:sz w:val="24"/>
+          <w:szCs w:val="24"/>
+          <w:lang w:val="en-US"/>
+        </w:rPr>
+      </w:pPr>
+      <w:r>
+        <w:rPr>
+          <w:rFonts w:asciiTheme="minorHAnsi" w:hAnsiTheme="minorHAnsi" w:cstheme="minorHAnsi"/>
+          <w:sz w:val="24"/>
+          <w:szCs w:val="24"/>
+          <w:lang w:val="en-US"/>
+        </w:rPr>
+        <w:t xml:space="preserve">Text replaced by clear items additionally can </w:t>
+      </w:r>
+      <w:r>
+        <w:rPr>
+          <w:rFonts w:asciiTheme="minorHAnsi" w:hAnsiTheme="minorHAnsi" w:cstheme="minorHAnsi"/>
+          <w:sz w:val="24"/>
+          <w:szCs w:val="24"/>
+          <w:lang w:val="en-US"/>
+        </w:rPr>
+        <w:t>visually delineate and contribute to quick understanding</w:t>
+      </w:r>
+    </w:p>
+    <w:p>
+      <w:pPr>
+        <w:pStyle w:val="ListParagraph"/>
+        <w:numPr>
+          <w:ilvl w:val="0"/>
+          <w:numId w:val="15"/>
+        </w:numPr>
+        <w:spacing w:before="240" w:after="0" w:line="276" w:lineRule="auto"/>
+        <w:rPr>
+          <w:rFonts w:asciiTheme="minorHAnsi" w:hAnsiTheme="minorHAnsi" w:cstheme="minorHAnsi"/>
+          <w:sz w:val="24"/>
+          <w:szCs w:val="24"/>
+          <w:lang w:val="en-US"/>
+        </w:rPr>
+      </w:pPr>
+      <w:r>
+        <w:rPr>
+          <w:rFonts w:asciiTheme="minorHAnsi" w:hAnsiTheme="minorHAnsi" w:cstheme="minorHAnsi"/>
+          <w:sz w:val="24"/>
+          <w:szCs w:val="24"/>
+          <w:lang w:val="en-US"/>
+        </w:rPr>
+        <w:t xml:space="preserve">Too </w:t>
+      </w:r>
+      <w:r>
+        <w:rPr>
+          <w:rFonts w:asciiTheme="minorHAnsi" w:hAnsiTheme="minorHAnsi" w:cstheme="minorHAnsi"/>
+          <w:sz w:val="24"/>
+          <w:szCs w:val="24"/>
+          <w:lang w:val="en-US"/>
+        </w:rPr>
+        <w:t xml:space="preserve">simple structure or </w:t>
+      </w:r>
+      <w:r>
+        <w:rPr>
+          <w:rFonts w:asciiTheme="minorHAnsi" w:hAnsiTheme="minorHAnsi" w:cstheme="minorHAnsi"/>
+          <w:sz w:val="24"/>
+          <w:szCs w:val="24"/>
+          <w:lang w:val="en-US"/>
+        </w:rPr>
+        <w:t>re</w:t>
+      </w:r>
+      <w:r>
+        <w:rPr>
+          <w:rFonts w:asciiTheme="minorHAnsi" w:hAnsiTheme="minorHAnsi" w:cstheme="minorHAnsi"/>
+          <w:sz w:val="24"/>
+          <w:szCs w:val="24"/>
+          <w:lang w:val="en-US"/>
+        </w:rPr>
+        <w:t>presentation of information raises doubts in the user and does not convey enough of the most important core elements</w:t>
+      </w:r>
+      <w:r>
+        <w:rPr>
+          <w:rFonts w:asciiTheme="minorHAnsi" w:hAnsiTheme="minorHAnsi" w:cstheme="minorHAnsi"/>
+          <w:sz w:val="24"/>
+          <w:szCs w:val="24"/>
+          <w:lang w:val="en-US"/>
+        </w:rPr>
+        <w:t xml:space="preserve"> (e.g., </w:t>
+      </w:r>
+      <w:r>
+        <w:rPr>
+          <w:rFonts w:asciiTheme="minorHAnsi" w:hAnsiTheme="minorHAnsi" w:cstheme="minorHAnsi"/>
+          <w:sz w:val="24"/>
+          <w:szCs w:val="24"/>
+          <w:lang w:val="en-US"/>
+        </w:rPr>
+        <w:t>reviews/ratings, features or room options</w:t>
+      </w:r>
+      <w:r>
+        <w:rPr>
+          <w:rFonts w:asciiTheme="minorHAnsi" w:hAnsiTheme="minorHAnsi" w:cstheme="minorHAnsi"/>
+          <w:sz w:val="24"/>
+          <w:szCs w:val="24"/>
+          <w:lang w:val="en-US"/>
+        </w:rPr>
+        <w:t>)</w:t>
+      </w:r>
+    </w:p>
+    <w:p>
+      <w:pPr>
+        <w:pStyle w:val="ListParagraph"/>
+        <w:numPr>
+          <w:ilvl w:val="0"/>
+          <w:numId w:val="15"/>
+        </w:numPr>
+        <w:spacing w:before="240" w:after="0" w:line="276" w:lineRule="auto"/>
+        <w:rPr>
+          <w:rFonts w:asciiTheme="minorHAnsi" w:hAnsiTheme="minorHAnsi" w:cstheme="minorHAnsi"/>
+          <w:sz w:val="24"/>
+          <w:szCs w:val="24"/>
+          <w:lang w:val="en-US"/>
+        </w:rPr>
+      </w:pPr>
+      <w:r>
+        <w:rPr>
+          <w:rFonts w:asciiTheme="minorHAnsi" w:hAnsiTheme="minorHAnsi" w:cstheme="minorHAnsi"/>
+          <w:sz w:val="24"/>
+          <w:szCs w:val="24"/>
+          <w:lang w:val="en-US"/>
+        </w:rPr>
+        <w:t>D</w:t>
+      </w:r>
+      <w:r>
+        <w:rPr>
+          <w:rFonts w:asciiTheme="minorHAnsi" w:hAnsiTheme="minorHAnsi" w:cstheme="minorHAnsi"/>
+          <w:sz w:val="24"/>
+          <w:szCs w:val="24"/>
+          <w:lang w:val="en-US"/>
+        </w:rPr>
+        <w:t xml:space="preserve">eviations from the </w:t>
+      </w:r>
+      <w:r>
+        <w:rPr>
+          <w:rFonts w:asciiTheme="minorHAnsi" w:hAnsiTheme="minorHAnsi" w:cstheme="minorHAnsi"/>
+          <w:sz w:val="24"/>
+          <w:szCs w:val="24"/>
+          <w:lang w:val="en-US"/>
+        </w:rPr>
+        <w:t>“</w:t>
+      </w:r>
+      <w:r>
+        <w:rPr>
+          <w:rFonts w:asciiTheme="minorHAnsi" w:hAnsiTheme="minorHAnsi" w:cstheme="minorHAnsi"/>
+          <w:sz w:val="24"/>
+          <w:szCs w:val="24"/>
+          <w:lang w:val="en-US"/>
+        </w:rPr>
+        <w:t>standard</w:t>
+      </w:r>
+      <w:r>
+        <w:rPr>
+          <w:rFonts w:asciiTheme="minorHAnsi" w:hAnsiTheme="minorHAnsi" w:cstheme="minorHAnsi"/>
+          <w:sz w:val="24"/>
+          <w:szCs w:val="24"/>
+          <w:lang w:val="en-US"/>
+        </w:rPr>
+        <w:t>”</w:t>
+      </w:r>
+      <w:r>
+        <w:rPr>
+          <w:rFonts w:asciiTheme="minorHAnsi" w:hAnsiTheme="minorHAnsi" w:cstheme="minorHAnsi"/>
+          <w:sz w:val="24"/>
+          <w:szCs w:val="24"/>
+          <w:lang w:val="en-US"/>
+        </w:rPr>
+        <w:t xml:space="preserve"> arrangement </w:t>
+      </w:r>
+      <w:r>
+        <w:rPr>
+          <w:rFonts w:asciiTheme="minorHAnsi" w:hAnsiTheme="minorHAnsi" w:cstheme="minorHAnsi"/>
+          <w:sz w:val="24"/>
+          <w:szCs w:val="24"/>
+          <w:lang w:val="en-US"/>
+        </w:rPr>
+        <w:t xml:space="preserve">(for example: accommodation pictures, name &amp; price, details, booking options, reviews) </w:t>
+      </w:r>
+      <w:r>
+        <w:rPr>
+          <w:rFonts w:asciiTheme="minorHAnsi" w:hAnsiTheme="minorHAnsi" w:cstheme="minorHAnsi"/>
+          <w:sz w:val="24"/>
+          <w:szCs w:val="24"/>
+          <w:lang w:val="en-US"/>
+        </w:rPr>
+        <w:t>of functions or the structure of such websites quickly lead to misunderstanding and confusion</w:t>
+      </w:r>
+    </w:p>
+    <w:p>
+      <w:pPr>
+        <w:spacing w:before="240" w:after="0" w:line="276" w:lineRule="auto"/>
+        <w:rPr>
+          <w:rFonts w:asciiTheme="minorHAnsi" w:hAnsiTheme="minorHAnsi" w:cstheme="minorHAnsi"/>
+          <w:sz w:val="24"/>
+          <w:szCs w:val="24"/>
+          <w:lang w:val="en-US"/>
+        </w:rPr>
+      </w:pPr>
+      <w:r>
+        <w:rPr>
+          <w:rFonts w:asciiTheme="minorHAnsi" w:hAnsiTheme="minorHAnsi" w:cstheme="minorHAnsi"/>
+          <w:sz w:val="24"/>
+          <w:szCs w:val="24"/>
+          <w:lang w:val="en-US"/>
+        </w:rPr>
+        <w:t xml:space="preserve">The website that got the best feedback provides solutions to </w:t>
+      </w:r>
+      <w:r>
+        <w:rPr>
+          <w:rFonts w:asciiTheme="minorHAnsi" w:hAnsiTheme="minorHAnsi" w:cstheme="minorHAnsi"/>
+          <w:sz w:val="24"/>
+          <w:szCs w:val="24"/>
+          <w:lang w:val="en-US"/>
+        </w:rPr>
+        <w:t xml:space="preserve">the </w:t>
+      </w:r>
+      <w:r>
+        <w:rPr>
+          <w:rFonts w:asciiTheme="minorHAnsi" w:hAnsiTheme="minorHAnsi" w:cstheme="minorHAnsi"/>
+          <w:sz w:val="24"/>
+          <w:szCs w:val="24"/>
+          <w:lang w:val="en-US"/>
+        </w:rPr>
+        <w:t>above</w:t>
+      </w:r>
+      <w:r>
+        <w:rPr>
+          <w:rFonts w:asciiTheme="minorHAnsi" w:hAnsiTheme="minorHAnsi" w:cstheme="minorHAnsi"/>
+          <w:sz w:val="24"/>
+          <w:szCs w:val="24"/>
+          <w:lang w:val="en-US"/>
+        </w:rPr>
+        <w:t>-mentioned</w:t>
+      </w:r>
+      <w:r>
+        <w:rPr>
+          <w:rFonts w:asciiTheme="minorHAnsi" w:hAnsiTheme="minorHAnsi" w:cstheme="minorHAnsi"/>
+          <w:sz w:val="24"/>
+          <w:szCs w:val="24"/>
+          <w:lang w:val="en-US"/>
+        </w:rPr>
+        <w:t xml:space="preserve"> points as well as possible and achieved the best results in the test</w:t>
+      </w:r>
+      <w:r>
+        <w:rPr>
+          <w:rFonts w:asciiTheme="minorHAnsi" w:hAnsiTheme="minorHAnsi" w:cstheme="minorHAnsi"/>
+          <w:sz w:val="24"/>
+          <w:szCs w:val="24"/>
+          <w:lang w:val="en-US"/>
+        </w:rPr>
+        <w:t>,</w:t>
+      </w:r>
+      <w:r>
+        <w:rPr>
+          <w:rFonts w:asciiTheme="minorHAnsi" w:hAnsiTheme="minorHAnsi" w:cstheme="minorHAnsi"/>
+          <w:sz w:val="24"/>
+          <w:szCs w:val="24"/>
+          <w:lang w:val="en-US"/>
+        </w:rPr>
+        <w:t xml:space="preserve"> would be test number two</w:t>
+      </w:r>
+      <w:r>
+        <w:rPr>
+          <w:rFonts w:asciiTheme="minorHAnsi" w:hAnsiTheme="minorHAnsi" w:cstheme="minorHAnsi"/>
+          <w:sz w:val="24"/>
+          <w:szCs w:val="24"/>
+          <w:lang w:val="en-US"/>
+        </w:rPr>
+        <w:t>, therefore:</w:t>
+      </w:r>
+    </w:p>
+    <w:p>
+      <w:pPr>
+        <w:spacing w:before="240" w:after="0" w:line="276" w:lineRule="auto"/>
+        <w:jc w:val="center"/>
+        <w:rPr>
+          <w:rFonts w:asciiTheme="minorHAnsi" w:hAnsiTheme="minorHAnsi" w:cstheme="minorHAnsi"/>
+          <w:b/>
+          <w:bCs/>
+          <w:sz w:val="32"/>
+          <w:szCs w:val="32"/>
+          <w:lang w:val="en-US"/>
+        </w:rPr>
+      </w:pPr>
+      <w:r>
+        <w:rPr>
+          <w:rFonts w:asciiTheme="minorHAnsi" w:hAnsiTheme="minorHAnsi" w:cstheme="minorHAnsi"/>
+          <w:b/>
+          <w:bCs/>
+          <w:sz w:val="28"/>
+          <w:szCs w:val="28"/>
+          <w:lang w:val="en-US"/>
+        </w:rPr>
+        <w:t xml:space="preserve">Overall </w:t>
+      </w:r>
+      <w:r>
+        <w:rPr>
+          <w:rFonts w:asciiTheme="minorHAnsi" w:hAnsiTheme="minorHAnsi" w:cstheme="minorHAnsi"/>
+          <w:b/>
+          <w:bCs/>
+          <w:sz w:val="28"/>
+          <w:szCs w:val="28"/>
+          <w:lang w:val="en-US"/>
+        </w:rPr>
+        <w:t>Winner: Website 2 (expedia.com)</w:t>
+      </w:r>
+      <w:r>
+        <w:rPr>
+          <w:rFonts w:asciiTheme="minorHAnsi" w:hAnsiTheme="minorHAnsi" w:cstheme="minorHAnsi"/>
+          <w:b/>
+          <w:bCs/>
+          <w:sz w:val="32"/>
+          <w:szCs w:val="32"/>
+          <w:lang w:val="en-US"/>
+        </w:rPr>
+        <w:br w:type="page"/>
+      </w:r>
+    </w:p>
+    <w:p>
+      <w:pPr>
+        <w:tabs>
+          <w:tab w:val="left" w:pos="3969"/>
+        </w:tabs>
+        <w:jc w:val="left"/>
+        <w:rPr>
+          <w:rFonts w:asciiTheme="minorHAnsi" w:hAnsiTheme="minorHAnsi" w:cstheme="minorHAnsi"/>
+          <w:sz w:val="32"/>
+          <w:szCs w:val="32"/>
+          <w:lang w:val="en-US"/>
+        </w:rPr>
+      </w:pPr>
+      <w:r>
+        <w:rPr>
+          <w:rFonts w:asciiTheme="minorHAnsi" w:hAnsiTheme="minorHAnsi" w:cstheme="minorHAnsi"/>
+          <w:b/>
+          <w:bCs/>
+          <w:sz w:val="32"/>
+          <w:szCs w:val="32"/>
+          <w:lang w:val="en-US"/>
+        </w:rPr>
+        <w:lastRenderedPageBreak/>
+        <w:t>Appendix:</w:t>
+      </w:r>
+    </w:p>
+    <w:p>
+      <w:pPr>
+        <w:tabs>
+          <w:tab w:val="left" w:pos="3969"/>
+        </w:tabs>
+        <w:jc w:val="center"/>
+        <w:rPr>
+          <w:rFonts w:asciiTheme="minorHAnsi" w:hAnsiTheme="minorHAnsi" w:cstheme="minorHAnsi"/>
+          <w:sz w:val="32"/>
+          <w:szCs w:val="32"/>
+          <w:lang w:val="en-US"/>
+        </w:rPr>
+      </w:pPr>
+      <w:r>
+        <w:rPr>
+          <w:rFonts w:asciiTheme="minorHAnsi" w:hAnsiTheme="minorHAnsi" w:cstheme="minorHAnsi"/>
+          <w:sz w:val="32"/>
+          <w:szCs w:val="32"/>
+          <w:lang w:val="en-US"/>
+        </w:rPr>
+        <w:t>Website Screenshots (</w:t>
+      </w:r>
+      <w:r>
+        <w:rPr>
+          <w:rFonts w:asciiTheme="minorHAnsi" w:hAnsiTheme="minorHAnsi" w:cstheme="minorHAnsi"/>
+          <w:sz w:val="32"/>
+          <w:szCs w:val="32"/>
+          <w:lang w:val="en-US"/>
+        </w:rPr>
+        <w:t>Home View</w:t>
+      </w:r>
+      <w:r>
+        <w:rPr>
+          <w:rFonts w:asciiTheme="minorHAnsi" w:hAnsiTheme="minorHAnsi" w:cstheme="minorHAnsi"/>
+          <w:sz w:val="32"/>
+          <w:szCs w:val="32"/>
+          <w:lang w:val="en-US"/>
+        </w:rPr>
+        <w:t>)</w:t>
+      </w:r>
+    </w:p>
+    <w:p>
+      <w:pPr>
+        <w:keepNext/>
+        <w:tabs>
+          <w:tab w:val="left" w:pos="3969"/>
+        </w:tabs>
+        <w:spacing w:after="0" w:line="480" w:lineRule="auto"/>
+        <w:jc w:val="center"/>
+      </w:pPr>
+      <w:r>
+        <w:rPr>
+          <w:rFonts w:asciiTheme="minorHAnsi" w:hAnsiTheme="minorHAnsi" w:cstheme="minorHAnsi"/>
+          <w:sz w:val="32"/>
+          <w:szCs w:val="32"/>
+          <w:lang w:val="en-US"/>
+        </w:rPr>
+        <w:drawing>
+          <wp:inline distT="0" distB="0" distL="0" distR="0" wp14:anchorId="1C543EB8" wp14:editId="667DE9F2">
+            <wp:extent cx="5761355" cy="5748655"/>
+            <wp:effectExtent l="19050" t="19050" r="10795" b="23495"/>
+            <wp:docPr id="1496295200" name="Picture 1" descr="A screenshot of a website&#10;&#10;Description automatically generated"/>
+            <wp:cNvGraphicFramePr>
+              <a:graphicFrameLocks xmlns:a="http://schemas.openxmlformats.org/drawingml/2006/main" noChangeAspect="1"/>
+            </wp:cNvGraphicFramePr>
+            <a:graphic xmlns:a="http://schemas.openxmlformats.org/drawingml/2006/main">
+              <a:graphicData uri="http://schemas.openxmlformats.org/drawingml/2006/picture">
+                <pic:pic xmlns:pic="http://schemas.openxmlformats.org/drawingml/2006/picture">
+                  <pic:nvPicPr>
+                    <pic:cNvPr id="1496295200" name="Picture 1" descr="A screenshot of a website&#10;&#10;Description automatically generated"/>
+                    <pic:cNvPicPr/>
+                  </pic:nvPicPr>
+                  <pic:blipFill>
+                    <a:blip r:embed="rId14"/>
+                    <a:stretch>
+                      <a:fillRect/>
+                    </a:stretch>
+                  </pic:blipFill>
+                  <pic:spPr>
+                    <a:xfrm>
+                      <a:off x="0" y="0"/>
+                      <a:ext cx="5761355" cy="5748655"/>
+                    </a:xfrm>
+                    <a:prstGeom prst="rect">
+                      <a:avLst/>
+                    </a:prstGeom>
+                    <a:ln>
+                      <a:solidFill>
+                        <a:schemeClr val="tx1"/>
+                      </a:solidFill>
+                    </a:ln>
+                  </pic:spPr>
+                </pic:pic>
+              </a:graphicData>
+            </a:graphic>
+          </wp:inline>
+        </w:drawing>
+      </w:r>
+    </w:p>
+    <w:p>
+      <w:pPr>
+        <w:pStyle w:val="Caption"/>
+        <w:spacing w:line="480" w:lineRule="auto"/>
+        <w:jc w:val="center"/>
+        <w:rPr>
+          <w:rFonts w:asciiTheme="minorHAnsi" w:hAnsiTheme="minorHAnsi" w:cstheme="minorHAnsi"/>
+          <w:sz w:val="24"/>
+          <w:szCs w:val="24"/>
+          <w:lang w:val="en-US"/>
+        </w:rPr>
+      </w:pPr>
+      <w:r>
+        <w:rPr>
+          <w:rFonts w:asciiTheme="minorHAnsi" w:hAnsiTheme="minorHAnsi" w:cstheme="minorHAnsi"/>
+          <w:sz w:val="24"/>
+          <w:szCs w:val="24"/>
+          <w:lang w:val="en-US"/>
+        </w:rPr>
+        <w:t xml:space="preserve">Figure </w:t>
+      </w:r>
+      <w:r>
+        <w:rPr>
+          <w:rFonts w:asciiTheme="minorHAnsi" w:hAnsiTheme="minorHAnsi" w:cstheme="minorHAnsi"/>
+          <w:sz w:val="24"/>
+          <w:szCs w:val="24"/>
+          <w:lang w:val="en-US"/>
+        </w:rPr>
+        <w:fldChar w:fldCharType="begin"/>
+      </w:r>
+      <w:r>
+        <w:rPr>
+          <w:rFonts w:asciiTheme="minorHAnsi" w:hAnsiTheme="minorHAnsi" w:cstheme="minorHAnsi"/>
+          <w:sz w:val="24"/>
+          <w:szCs w:val="24"/>
+          <w:lang w:val="en-US"/>
+        </w:rPr>
+        <w:instrText xml:space="preserve"> SEQ Figure \* ARABIC </w:instrText>
+      </w:r>
+      <w:r>
+        <w:rPr>
+          <w:rFonts w:asciiTheme="minorHAnsi" w:hAnsiTheme="minorHAnsi" w:cstheme="minorHAnsi"/>
+          <w:sz w:val="24"/>
+          <w:szCs w:val="24"/>
+          <w:lang w:val="en-US"/>
+        </w:rPr>
+        <w:fldChar w:fldCharType="separate"/>
+      </w:r>
+      <w:r>
+        <w:rPr>
+          <w:rFonts w:asciiTheme="minorHAnsi" w:hAnsiTheme="minorHAnsi" w:cstheme="minorHAnsi"/>
+          <w:noProof/>
+          <w:sz w:val="24"/>
+          <w:szCs w:val="24"/>
+          <w:lang w:val="en-US"/>
+        </w:rPr>
+        <w:t>1</w:t>
+      </w:r>
+      <w:r>
+        <w:rPr>
+          <w:rFonts w:asciiTheme="minorHAnsi" w:hAnsiTheme="minorHAnsi" w:cstheme="minorHAnsi"/>
+          <w:sz w:val="24"/>
+          <w:szCs w:val="24"/>
+          <w:lang w:val="en-US"/>
+        </w:rPr>
+        <w:fldChar w:fldCharType="end"/>
+      </w:r>
+      <w:r>
+        <w:rPr>
+          <w:rFonts w:asciiTheme="minorHAnsi" w:hAnsiTheme="minorHAnsi" w:cstheme="minorHAnsi"/>
+          <w:sz w:val="24"/>
+          <w:szCs w:val="24"/>
+          <w:lang w:val="en-US"/>
+        </w:rPr>
+        <w:t xml:space="preserve">: Website </w:t>
+      </w:r>
+      <w:r>
+        <w:rPr>
+          <w:rFonts w:asciiTheme="minorHAnsi" w:hAnsiTheme="minorHAnsi" w:cstheme="minorHAnsi"/>
+          <w:sz w:val="24"/>
+          <w:szCs w:val="24"/>
+          <w:lang w:val="en-US"/>
+        </w:rPr>
+        <w:t>for</w:t>
+      </w:r>
+      <w:r>
+        <w:rPr>
+          <w:rFonts w:asciiTheme="minorHAnsi" w:hAnsiTheme="minorHAnsi" w:cstheme="minorHAnsi"/>
+          <w:sz w:val="24"/>
+          <w:szCs w:val="24"/>
+          <w:lang w:val="en-US"/>
+        </w:rPr>
+        <w:t xml:space="preserve"> Test 1 (booking.com)</w:t>
+      </w:r>
+    </w:p>
+    <w:p>
+      <w:pPr>
+        <w:keepNext/>
+        <w:spacing w:after="0" w:line="480" w:lineRule="auto"/>
+        <w:jc w:val="center"/>
+      </w:pPr>
+      <w:r>
+        <w:rPr>
+          <w:rFonts w:asciiTheme="minorHAnsi" w:hAnsiTheme="minorHAnsi" w:cstheme="minorHAnsi"/>
+          <w:sz w:val="24"/>
+          <w:szCs w:val="24"/>
+          <w:lang w:val="en-US"/>
+        </w:rPr>
+        <w:br w:type="page"/>
+      </w:r>
+      <w:r>
+        <w:rPr>
+          <w:rFonts w:asciiTheme="minorHAnsi" w:hAnsiTheme="minorHAnsi" w:cstheme="minorHAnsi"/>
+          <w:sz w:val="44"/>
+          <w:szCs w:val="44"/>
+          <w:lang w:val="en-US"/>
+        </w:rPr>
+        <w:lastRenderedPageBreak/>
+        <w:drawing>
+          <wp:inline distT="0" distB="0" distL="0" distR="0" wp14:anchorId="4FBC5797" wp14:editId="3EEAE60B">
+            <wp:extent cx="5761355" cy="5567680"/>
+            <wp:effectExtent l="19050" t="19050" r="10795" b="13970"/>
+            <wp:docPr id="1737253311" name="Picture 1" descr="A screenshot of a website&#10;&#10;Description automatically generated"/>
+            <wp:cNvGraphicFramePr>
+              <a:graphicFrameLocks xmlns:a="http://schemas.openxmlformats.org/drawingml/2006/main" noChangeAspect="1"/>
+            </wp:cNvGraphicFramePr>
+            <a:graphic xmlns:a="http://schemas.openxmlformats.org/drawingml/2006/main">
+              <a:graphicData uri="http://schemas.openxmlformats.org/drawingml/2006/picture">
+                <pic:pic xmlns:pic="http://schemas.openxmlformats.org/drawingml/2006/picture">
+                  <pic:nvPicPr>
+                    <pic:cNvPr id="1737253311" name="Picture 1" descr="A screenshot of a website&#10;&#10;Description automatically generated"/>
+                    <pic:cNvPicPr/>
+                  </pic:nvPicPr>
+                  <pic:blipFill>
+                    <a:blip r:embed="rId15"/>
+                    <a:stretch>
+                      <a:fillRect/>
+                    </a:stretch>
+                  </pic:blipFill>
+                  <pic:spPr>
+                    <a:xfrm>
+                      <a:off x="0" y="0"/>
+                      <a:ext cx="5761355" cy="5567680"/>
+                    </a:xfrm>
+                    <a:prstGeom prst="rect">
+                      <a:avLst/>
+                    </a:prstGeom>
+                    <a:ln>
+                      <a:solidFill>
+                        <a:schemeClr val="tx1"/>
+                      </a:solidFill>
+                    </a:ln>
+                  </pic:spPr>
+                </pic:pic>
+              </a:graphicData>
+            </a:graphic>
+          </wp:inline>
+        </w:drawing>
+      </w:r>
+    </w:p>
+    <w:p>
+      <w:pPr>
+        <w:pStyle w:val="Caption"/>
+        <w:spacing w:line="480" w:lineRule="auto"/>
+        <w:jc w:val="center"/>
+        <w:rPr>
+          <w:rFonts w:asciiTheme="minorHAnsi" w:hAnsiTheme="minorHAnsi" w:cstheme="minorHAnsi"/>
+          <w:sz w:val="24"/>
+          <w:szCs w:val="24"/>
+          <w:lang w:val="en-US"/>
+        </w:rPr>
+      </w:pPr>
+      <w:r>
+        <w:rPr>
+          <w:rFonts w:asciiTheme="minorHAnsi" w:hAnsiTheme="minorHAnsi" w:cstheme="minorHAnsi"/>
+          <w:sz w:val="24"/>
+          <w:szCs w:val="24"/>
+          <w:lang w:val="en-US"/>
+        </w:rPr>
+        <w:t xml:space="preserve">Figure </w:t>
+      </w:r>
+      <w:r>
+        <w:rPr>
+          <w:rFonts w:asciiTheme="minorHAnsi" w:hAnsiTheme="minorHAnsi" w:cstheme="minorHAnsi"/>
+          <w:sz w:val="24"/>
+          <w:szCs w:val="24"/>
+          <w:lang w:val="en-US"/>
+        </w:rPr>
+        <w:fldChar w:fldCharType="begin"/>
+      </w:r>
+      <w:r>
+        <w:rPr>
+          <w:rFonts w:asciiTheme="minorHAnsi" w:hAnsiTheme="minorHAnsi" w:cstheme="minorHAnsi"/>
+          <w:sz w:val="24"/>
+          <w:szCs w:val="24"/>
+          <w:lang w:val="en-US"/>
+        </w:rPr>
+        <w:instrText xml:space="preserve"> SEQ Figure \* ARABIC </w:instrText>
+      </w:r>
+      <w:r>
+        <w:rPr>
+          <w:rFonts w:asciiTheme="minorHAnsi" w:hAnsiTheme="minorHAnsi" w:cstheme="minorHAnsi"/>
+          <w:sz w:val="24"/>
+          <w:szCs w:val="24"/>
+          <w:lang w:val="en-US"/>
+        </w:rPr>
+        <w:fldChar w:fldCharType="separate"/>
+      </w:r>
+      <w:r>
+        <w:rPr>
+          <w:rFonts w:asciiTheme="minorHAnsi" w:hAnsiTheme="minorHAnsi" w:cstheme="minorHAnsi"/>
+          <w:noProof/>
+          <w:sz w:val="24"/>
+          <w:szCs w:val="24"/>
+          <w:lang w:val="en-US"/>
+        </w:rPr>
+        <w:t>2</w:t>
+      </w:r>
+      <w:r>
+        <w:rPr>
+          <w:rFonts w:asciiTheme="minorHAnsi" w:hAnsiTheme="minorHAnsi" w:cstheme="minorHAnsi"/>
+          <w:sz w:val="24"/>
+          <w:szCs w:val="24"/>
+          <w:lang w:val="en-US"/>
+        </w:rPr>
+        <w:fldChar w:fldCharType="end"/>
+      </w:r>
+      <w:r>
+        <w:rPr>
+          <w:rFonts w:asciiTheme="minorHAnsi" w:hAnsiTheme="minorHAnsi" w:cstheme="minorHAnsi"/>
+          <w:sz w:val="24"/>
+          <w:szCs w:val="24"/>
+          <w:lang w:val="en-US"/>
+        </w:rPr>
+        <w:t>: Website for Test 2 (expedia.com)</w:t>
+      </w:r>
+    </w:p>
+    <w:p>
+      <w:pPr>
+        <w:spacing w:after="0" w:line="240" w:lineRule="auto"/>
+        <w:jc w:val="left"/>
+        <w:rPr>
+          <w:rFonts w:asciiTheme="minorHAnsi" w:hAnsiTheme="minorHAnsi" w:cstheme="minorHAnsi"/>
+          <w:b/>
+          <w:bCs/>
+          <w:color w:val="4F81BD"/>
+          <w:sz w:val="24"/>
+          <w:szCs w:val="24"/>
+          <w:lang w:val="en-US"/>
+        </w:rPr>
+      </w:pPr>
+      <w:r>
+        <w:rPr>
+          <w:rFonts w:asciiTheme="minorHAnsi" w:hAnsiTheme="minorHAnsi" w:cstheme="minorHAnsi"/>
+          <w:sz w:val="24"/>
+          <w:szCs w:val="24"/>
+          <w:lang w:val="en-US"/>
+        </w:rPr>
+        <w:br w:type="page"/>
+      </w:r>
+    </w:p>
+    <w:p>
+      <w:pPr>
+        <w:pStyle w:val="Caption"/>
+        <w:keepNext/>
+        <w:spacing w:after="0" w:line="480" w:lineRule="auto"/>
+        <w:jc w:val="center"/>
+      </w:pPr>
+      <w:r>
+        <w:rPr>
+          <w:rFonts w:asciiTheme="minorHAnsi" w:hAnsiTheme="minorHAnsi" w:cstheme="minorHAnsi"/>
+          <w:b w:val="0"/>
+          <w:bCs w:val="0"/>
+          <w:sz w:val="24"/>
+          <w:szCs w:val="24"/>
+          <w:lang w:val="en-US"/>
+        </w:rPr>
+        <w:lastRenderedPageBreak/>
+        <w:drawing>
+          <wp:inline distT="0" distB="0" distL="0" distR="0" wp14:anchorId="785D84A2" wp14:editId="3B0A8110">
+            <wp:extent cx="5761355" cy="5438775"/>
+            <wp:effectExtent l="19050" t="19050" r="10795" b="28575"/>
+            <wp:docPr id="1975476882" name="Picture 1" descr="A screenshot of a website&#10;&#10;Description automatically generated"/>
+            <wp:cNvGraphicFramePr>
+              <a:graphicFrameLocks xmlns:a="http://schemas.openxmlformats.org/drawingml/2006/main" noChangeAspect="1"/>
+            </wp:cNvGraphicFramePr>
+            <a:graphic xmlns:a="http://schemas.openxmlformats.org/drawingml/2006/main">
+              <a:graphicData uri="http://schemas.openxmlformats.org/drawingml/2006/picture">
+                <pic:pic xmlns:pic="http://schemas.openxmlformats.org/drawingml/2006/picture">
+                  <pic:nvPicPr>
+                    <pic:cNvPr id="1975476882" name="Picture 1" descr="A screenshot of a website&#10;&#10;Description automatically generated"/>
+                    <pic:cNvPicPr/>
+                  </pic:nvPicPr>
+                  <pic:blipFill>
+                    <a:blip r:embed="rId16"/>
+                    <a:stretch>
+                      <a:fillRect/>
+                    </a:stretch>
+                  </pic:blipFill>
+                  <pic:spPr>
+                    <a:xfrm>
+                      <a:off x="0" y="0"/>
+                      <a:ext cx="5761355" cy="5438775"/>
+                    </a:xfrm>
+                    <a:prstGeom prst="rect">
+                      <a:avLst/>
+                    </a:prstGeom>
+                    <a:ln>
+                      <a:solidFill>
+                        <a:schemeClr val="tx1"/>
+                      </a:solidFill>
+                    </a:ln>
+                  </pic:spPr>
+                </pic:pic>
+              </a:graphicData>
+            </a:graphic>
+          </wp:inline>
+        </w:drawing>
+      </w:r>
+    </w:p>
+    <w:p>
+      <w:pPr>
+        <w:pStyle w:val="Caption"/>
+        <w:spacing w:line="480" w:lineRule="auto"/>
+        <w:jc w:val="center"/>
+        <w:rPr>
+          <w:rFonts w:asciiTheme="minorHAnsi" w:hAnsiTheme="minorHAnsi" w:cstheme="minorHAnsi"/>
+          <w:b w:val="0"/>
+          <w:bCs w:val="0"/>
+          <w:sz w:val="36"/>
+          <w:szCs w:val="36"/>
+          <w:lang w:val="en-US"/>
+        </w:rPr>
+      </w:pPr>
+      <w:r>
+        <w:rPr>
+          <w:rFonts w:asciiTheme="minorHAnsi" w:hAnsiTheme="minorHAnsi" w:cstheme="minorHAnsi"/>
+          <w:sz w:val="24"/>
+          <w:szCs w:val="24"/>
+          <w:lang w:val="en-US"/>
+        </w:rPr>
+        <w:t xml:space="preserve">Figure </w:t>
+      </w:r>
+      <w:r>
+        <w:rPr>
+          <w:rFonts w:asciiTheme="minorHAnsi" w:hAnsiTheme="minorHAnsi" w:cstheme="minorHAnsi"/>
+          <w:sz w:val="24"/>
+          <w:szCs w:val="24"/>
+          <w:lang w:val="en-US"/>
+        </w:rPr>
+        <w:fldChar w:fldCharType="begin"/>
+      </w:r>
+      <w:r>
+        <w:rPr>
+          <w:rFonts w:asciiTheme="minorHAnsi" w:hAnsiTheme="minorHAnsi" w:cstheme="minorHAnsi"/>
+          <w:sz w:val="24"/>
+          <w:szCs w:val="24"/>
+          <w:lang w:val="en-US"/>
+        </w:rPr>
+        <w:instrText xml:space="preserve"> SEQ Figure \* ARABIC </w:instrText>
+      </w:r>
+      <w:r>
+        <w:rPr>
+          <w:rFonts w:asciiTheme="minorHAnsi" w:hAnsiTheme="minorHAnsi" w:cstheme="minorHAnsi"/>
+          <w:sz w:val="24"/>
+          <w:szCs w:val="24"/>
+          <w:lang w:val="en-US"/>
+        </w:rPr>
+        <w:fldChar w:fldCharType="separate"/>
+      </w:r>
+      <w:r>
+        <w:rPr>
+          <w:rFonts w:asciiTheme="minorHAnsi" w:hAnsiTheme="minorHAnsi" w:cstheme="minorHAnsi"/>
+          <w:noProof/>
+          <w:sz w:val="24"/>
+          <w:szCs w:val="24"/>
+          <w:lang w:val="en-US"/>
+        </w:rPr>
+        <w:t>3</w:t>
+      </w:r>
+      <w:r>
+        <w:rPr>
+          <w:rFonts w:asciiTheme="minorHAnsi" w:hAnsiTheme="minorHAnsi" w:cstheme="minorHAnsi"/>
+          <w:sz w:val="24"/>
+          <w:szCs w:val="24"/>
+          <w:lang w:val="en-US"/>
+        </w:rPr>
+        <w:fldChar w:fldCharType="end"/>
+      </w:r>
+      <w:r>
+        <w:rPr>
+          <w:rFonts w:asciiTheme="minorHAnsi" w:hAnsiTheme="minorHAnsi" w:cstheme="minorHAnsi"/>
+          <w:sz w:val="24"/>
+          <w:szCs w:val="24"/>
+          <w:lang w:val="en-US"/>
+        </w:rPr>
+        <w:t>: Website for Test 3 (easyhotel.com)</w:t>
+      </w:r>
+    </w:p>
+    <w:p>
+      <w:pPr>
+        <w:pStyle w:val="Caption"/>
+        <w:jc w:val="center"/>
+        <w:rPr>
+          <w:rFonts w:asciiTheme="minorHAnsi" w:hAnsiTheme="minorHAnsi" w:cstheme="minorHAnsi"/>
+          <w:sz w:val="28"/>
+          <w:szCs w:val="28"/>
           <w:lang w:val="en-US"/>
         </w:rPr>
       </w:pPr>
     </w:p>
     <w:sectPr>
-      <w:headerReference w:type="even" r:id="rId14"/>
-      <w:headerReference w:type="default" r:id="rId15"/>
-      <w:footerReference w:type="even" r:id="rId16"/>
-      <w:footerReference w:type="default" r:id="rId17"/>
-      <w:headerReference w:type="first" r:id="rId18"/>
-      <w:footerReference w:type="first" r:id="rId19"/>
+      <w:headerReference w:type="even" r:id="rId17"/>
+      <w:headerReference w:type="default" r:id="rId18"/>
+      <w:footerReference w:type="even" r:id="rId19"/>
+      <w:footerReference w:type="default" r:id="rId20"/>
+      <w:headerReference w:type="first" r:id="rId21"/>
+      <w:footerReference w:type="first" r:id="rId22"/>
       <w:pgSz w:w="11907" w:h="16840" w:code="9"/>
       <w:pgMar w:top="1417" w:right="1417" w:bottom="1134" w:left="1417" w:header="851" w:footer="709" w:gutter="0"/>
       <w:cols w:space="720"/>
@@ -9556,6 +10702,92 @@
     </w:lvl>
   </w:abstractNum>
   <w:abstractNum w:abstractNumId="10" w15:restartNumberingAfterBreak="0">
+    <w:nsid w:val="5B4D5C97"/>
+    <w:multiLevelType w:val="hybridMultilevel"/>
+    <w:tmpl w:val="9D88DC32"/>
+    <w:lvl w:ilvl="0" w:tplc="0409000F">
+      <w:start w:val="1"/>
+      <w:numFmt w:val="decimal"/>
+      <w:lvlText w:val="%1."/>
+      <w:lvlJc w:val="left"/>
+      <w:pPr>
+        <w:ind w:left="720" w:hanging="360"/>
+      </w:pPr>
+    </w:lvl>
+    <w:lvl w:ilvl="1" w:tplc="04090019" w:tentative="1">
+      <w:start w:val="1"/>
+      <w:numFmt w:val="lowerLetter"/>
+      <w:lvlText w:val="%2."/>
+      <w:lvlJc w:val="left"/>
+      <w:pPr>
+        <w:ind w:left="1440" w:hanging="360"/>
+      </w:pPr>
+    </w:lvl>
+    <w:lvl w:ilvl="2" w:tplc="0409001B" w:tentative="1">
+      <w:start w:val="1"/>
+      <w:numFmt w:val="lowerRoman"/>
+      <w:lvlText w:val="%3."/>
+      <w:lvlJc w:val="right"/>
+      <w:pPr>
+        <w:ind w:left="2160" w:hanging="180"/>
+      </w:pPr>
+    </w:lvl>
+    <w:lvl w:ilvl="3" w:tplc="0409000F" w:tentative="1">
+      <w:start w:val="1"/>
+      <w:numFmt w:val="decimal"/>
+      <w:lvlText w:val="%4."/>
+      <w:lvlJc w:val="left"/>
+      <w:pPr>
+        <w:ind w:left="2880" w:hanging="360"/>
+      </w:pPr>
+    </w:lvl>
+    <w:lvl w:ilvl="4" w:tplc="04090019" w:tentative="1">
+      <w:start w:val="1"/>
+      <w:numFmt w:val="lowerLetter"/>
+      <w:lvlText w:val="%5."/>
+      <w:lvlJc w:val="left"/>
+      <w:pPr>
+        <w:ind w:left="3600" w:hanging="360"/>
+      </w:pPr>
+    </w:lvl>
+    <w:lvl w:ilvl="5" w:tplc="0409001B" w:tentative="1">
+      <w:start w:val="1"/>
+      <w:numFmt w:val="lowerRoman"/>
+      <w:lvlText w:val="%6."/>
+      <w:lvlJc w:val="right"/>
+      <w:pPr>
+        <w:ind w:left="4320" w:hanging="180"/>
+      </w:pPr>
+    </w:lvl>
+    <w:lvl w:ilvl="6" w:tplc="0409000F" w:tentative="1">
+      <w:start w:val="1"/>
+      <w:numFmt w:val="decimal"/>
+      <w:lvlText w:val="%7."/>
+      <w:lvlJc w:val="left"/>
+      <w:pPr>
+        <w:ind w:left="5040" w:hanging="360"/>
+      </w:pPr>
+    </w:lvl>
+    <w:lvl w:ilvl="7" w:tplc="04090019" w:tentative="1">
+      <w:start w:val="1"/>
+      <w:numFmt w:val="lowerLetter"/>
+      <w:lvlText w:val="%8."/>
+      <w:lvlJc w:val="left"/>
+      <w:pPr>
+        <w:ind w:left="5760" w:hanging="360"/>
+      </w:pPr>
+    </w:lvl>
+    <w:lvl w:ilvl="8" w:tplc="0409001B" w:tentative="1">
+      <w:start w:val="1"/>
+      <w:numFmt w:val="lowerRoman"/>
+      <w:lvlText w:val="%9."/>
+      <w:lvlJc w:val="right"/>
+      <w:pPr>
+        <w:ind w:left="6480" w:hanging="180"/>
+      </w:pPr>
+    </w:lvl>
+  </w:abstractNum>
+  <w:abstractNum w:abstractNumId="11" w15:restartNumberingAfterBreak="0">
     <w:nsid w:val="5DB834D0"/>
     <w:multiLevelType w:val="hybridMultilevel"/>
     <w:tmpl w:val="89446A5C"/>
@@ -9668,7 +10900,7 @@
       </w:rPr>
     </w:lvl>
   </w:abstractNum>
-  <w:abstractNum w:abstractNumId="11" w15:restartNumberingAfterBreak="0">
+  <w:abstractNum w:abstractNumId="12" w15:restartNumberingAfterBreak="0">
     <w:nsid w:val="67FA3968"/>
     <w:multiLevelType w:val="hybridMultilevel"/>
     <w:tmpl w:val="322E6348"/>
@@ -9781,7 +11013,7 @@
       </w:rPr>
     </w:lvl>
   </w:abstractNum>
-  <w:abstractNum w:abstractNumId="12" w15:restartNumberingAfterBreak="0">
+  <w:abstractNum w:abstractNumId="13" w15:restartNumberingAfterBreak="0">
     <w:nsid w:val="70B21DBC"/>
     <w:multiLevelType w:val="multilevel"/>
     <w:tmpl w:val="0407001F"/>
@@ -9867,7 +11099,7 @@
       </w:pPr>
     </w:lvl>
   </w:abstractNum>
-  <w:abstractNum w:abstractNumId="13" w15:restartNumberingAfterBreak="0">
+  <w:abstractNum w:abstractNumId="14" w15:restartNumberingAfterBreak="0">
     <w:nsid w:val="7FAC3679"/>
     <w:multiLevelType w:val="hybridMultilevel"/>
     <w:tmpl w:val="E5E667B4"/>
@@ -9954,7 +11186,7 @@
     </w:lvl>
   </w:abstractNum>
   <w:num w:numId="1" w16cid:durableId="1140070333">
-    <w:abstractNumId w:val="12"/>
+    <w:abstractNumId w:val="13"/>
   </w:num>
   <w:num w:numId="2" w16cid:durableId="1033572884">
     <w:abstractNumId w:val="2"/>
@@ -9969,7 +11201,7 @@
     <w:abstractNumId w:val="3"/>
   </w:num>
   <w:num w:numId="6" w16cid:durableId="1984499447">
-    <w:abstractNumId w:val="13"/>
+    <w:abstractNumId w:val="14"/>
   </w:num>
   <w:num w:numId="7" w16cid:durableId="125125527">
     <w:abstractNumId w:val="5"/>
@@ -9978,10 +11210,10 @@
     <w:abstractNumId w:val="6"/>
   </w:num>
   <w:num w:numId="9" w16cid:durableId="113059180">
-    <w:abstractNumId w:val="10"/>
+    <w:abstractNumId w:val="11"/>
   </w:num>
   <w:num w:numId="10" w16cid:durableId="670958110">
-    <w:abstractNumId w:val="11"/>
+    <w:abstractNumId w:val="12"/>
   </w:num>
   <w:num w:numId="11" w16cid:durableId="1723287794">
     <w:abstractNumId w:val="4"/>
@@ -9994,6 +11226,9 @@
   </w:num>
   <w:num w:numId="14" w16cid:durableId="2067296609">
     <w:abstractNumId w:val="9"/>
+  </w:num>
+  <w:num w:numId="15" w16cid:durableId="168494839">
+    <w:abstractNumId w:val="10"/>
   </w:num>
 </w:numbering>
 </file>

</xml_diff>